<commit_message>
Update Project and add Guessing Word project plaing
</commit_message>
<xml_diff>
--- a/Project School Management System.docx
+++ b/Project School Management System.docx
@@ -7,10 +7,16 @@
         <w:jc w:val="center"/>
       </w:pPr>
       <w:r>
-        <w:t xml:space="preserve">Project </w:t>
-      </w:r>
-      <w:r>
-        <w:t>COURSE AND CURRICULUM REPORT</w:t>
+        <w:t>Project</w:t>
+      </w:r>
+      <w:r>
+        <w:t xml:space="preserve"> title: </w:t>
+      </w:r>
+      <w:r>
+        <w:t xml:space="preserve"> </w:t>
+      </w:r>
+      <w:r>
+        <w:t>Course and Curriculum Report</w:t>
       </w:r>
     </w:p>
     <w:p>
@@ -57,7 +63,7 @@
         <w:jc w:val="both"/>
       </w:pPr>
       <w:r>
-        <w:t xml:space="preserve">Signup </w:t>
+        <w:t xml:space="preserve">Registration </w:t>
       </w:r>
     </w:p>
     <w:p>
@@ -109,6 +115,19 @@
         <w:jc w:val="both"/>
       </w:pPr>
       <w:r>
+        <w:t>ID</w:t>
+      </w:r>
+    </w:p>
+    <w:p>
+      <w:pPr>
+        <w:pStyle w:val="ListParagraph"/>
+        <w:numPr>
+          <w:ilvl w:val="3"/>
+          <w:numId w:val="1"/>
+        </w:numPr>
+        <w:jc w:val="both"/>
+      </w:pPr>
+      <w:r>
         <w:t>Name</w:t>
       </w:r>
     </w:p>
@@ -278,7 +297,7 @@
         <w:jc w:val="both"/>
       </w:pPr>
       <w:r>
-        <w:t>Instructor</w:t>
+        <w:t>Teacher</w:t>
       </w:r>
     </w:p>
     <w:p>
@@ -292,6 +311,32 @@
       </w:pPr>
       <w:r>
         <w:t>Short</w:t>
+      </w:r>
+    </w:p>
+    <w:p>
+      <w:pPr>
+        <w:pStyle w:val="ListParagraph"/>
+        <w:numPr>
+          <w:ilvl w:val="3"/>
+          <w:numId w:val="1"/>
+        </w:numPr>
+        <w:jc w:val="both"/>
+      </w:pPr>
+      <w:r>
+        <w:t>Name</w:t>
+      </w:r>
+    </w:p>
+    <w:p>
+      <w:pPr>
+        <w:pStyle w:val="ListParagraph"/>
+        <w:numPr>
+          <w:ilvl w:val="3"/>
+          <w:numId w:val="1"/>
+        </w:numPr>
+        <w:jc w:val="both"/>
+      </w:pPr>
+      <w:r>
+        <w:t>ID</w:t>
       </w:r>
     </w:p>
     <w:p>
@@ -563,14 +608,14 @@
           <w:i/>
           <w:iCs/>
         </w:rPr>
-        <w:t>When you</w:t>
+        <w:t>You will go to the user authentication menu when you enter the username and password</w:t>
       </w:r>
       <w:r>
         <w:rPr>
           <w:i/>
           <w:iCs/>
         </w:rPr>
-        <w:t xml:space="preserve"> enter the username and the password, you will go to the user authentication menu.</w:t>
+        <w:t>.</w:t>
       </w:r>
     </w:p>
     <w:p>
@@ -636,10 +681,7 @@
         <w:t xml:space="preserve">a </w:t>
       </w:r>
       <w:r>
-        <w:t xml:space="preserve">number (1-3): </w:t>
-      </w:r>
-      <w:r>
-        <w:t>2 go to login</w:t>
+        <w:t>number (1-3): 2 go to login</w:t>
       </w:r>
     </w:p>
     <w:p>

</xml_diff>